<commit_message>
AlfanoLib Issue 02222022-001 Out of Bound Costate, AlfanoLib Issue 02212022- Bad Default Path in YawAngles, AlfanoLib Issue 02202022-01 YawAngles Key Error
</commit_message>
<xml_diff>
--- a/doc/HOWTO-Alfano Utilities and Controls.docx
+++ b/doc/HOWTO-Alfano Utilities and Controls.docx
@@ -141,12 +141,51 @@
     </w:p>
     <w:p>
       <w:r>
-        <w:t>In this figure the control variable corresponds to a series of yaw angles over an orbit ratio 1 – 10.  Note that the costates are negative and correspond to the lambda coefficient in Alfano’s variation of parameters optimization.  Note that the selection of costates will only reach the full orbit ratio in the values between approximately -0.6 and -0.2.</w:t>
-      </w:r>
-    </w:p>
-    <w:p>
-      <w:r>
-        <w:t>GMAT is used in a crude “shooting method” to assess the performance of costates with regard to time of flight and fuel efficiency.  The figure shows that costates that are more negative are more aggressive with regard to time of flight.</w:t>
+        <w:t xml:space="preserve">In this figure the control variable corresponds to a series of yaw angles over an orbit ratio 1 – 10.  </w:t>
+      </w:r>
+      <w:r>
+        <w:t xml:space="preserve">The </w:t>
+      </w:r>
+      <w:r>
+        <w:t>costate</w:t>
+      </w:r>
+      <w:r>
+        <w:t xml:space="preserve"> value</w:t>
+      </w:r>
+      <w:r>
+        <w:t xml:space="preserve">s are negative and correspond to the lambda coefficient in Alfano’s variation of parameters optimization.  </w:t>
+      </w:r>
+      <w:r>
+        <w:t>T</w:t>
+      </w:r>
+      <w:r>
+        <w:t xml:space="preserve">he </w:t>
+      </w:r>
+      <w:r>
+        <w:t>given</w:t>
+      </w:r>
+      <w:r>
+        <w:t xml:space="preserve"> costates will only reach the full orbit ratio</w:t>
+      </w:r>
+      <w:r>
+        <w:t xml:space="preserve"> of 10</w:t>
+      </w:r>
+      <w:r>
+        <w:t xml:space="preserve"> in the values between approximately -0.6 and -0.2.</w:t>
+      </w:r>
+      <w:r>
+        <w:t xml:space="preserve">  A Geosynchronous orbit corresponds to an orbit ratio of 6.31.</w:t>
+      </w:r>
+    </w:p>
+    <w:p>
+      <w:r>
+        <w:t xml:space="preserve">GMAT is used in a crude “shooting method” to assess the performance of costates with regard to time of flight and fuel efficiency.  The figure shows that costates that are more negative are more aggressive with regard to </w:t>
+      </w:r>
+      <w:r>
+        <w:t>inclination, thus there is a limit to how much inclination change this trajectory algorithm can produce</w:t>
+      </w:r>
+      <w:r>
+        <w:t>.</w:t>
       </w:r>
     </w:p>
     <w:p>
@@ -3564,81 +3603,50 @@
     </w:p>
     <w:p>
       <w:r>
-        <w:t>T</w:t>
-      </w:r>
-      <w:r>
-        <w:t xml:space="preserve">he top-level Alfano folder </w:t>
-      </w:r>
-      <w:r>
-        <w:t xml:space="preserve">is the folder </w:t>
-      </w:r>
-      <w:r>
-        <w:t xml:space="preserve">above the source folder </w:t>
-      </w:r>
-      <w:r>
-        <w:t xml:space="preserve">and above </w:t>
-      </w:r>
-      <w:r>
-        <w:t xml:space="preserve">controls and utilities and containing </w:t>
-      </w:r>
-      <w:proofErr w:type="gramStart"/>
-      <w:r>
-        <w:t>setup.py)</w:t>
-      </w:r>
-      <w:r>
-        <w:t>Edit</w:t>
-      </w:r>
-      <w:proofErr w:type="gramEnd"/>
-      <w:r>
-        <w:t xml:space="preserve"> the setup.py file</w:t>
-      </w:r>
-      <w:r>
-        <w:t xml:space="preserve">, </w:t>
-      </w:r>
-      <w:r>
-        <w:t>as a minimum, update the version tag.</w:t>
-      </w:r>
-      <w:r>
-        <w:t xml:space="preserve">  </w:t>
-      </w:r>
-      <w:r>
-        <w:t xml:space="preserve">Also check the __init__.py version information and </w:t>
-      </w:r>
-      <w:r>
-        <w:t xml:space="preserve">package </w:t>
-      </w:r>
-      <w:r>
-        <w:t>requirements are consistent with development</w:t>
-      </w:r>
-      <w:r>
-        <w:t>.</w:t>
+        <w:t>The top-level Alfano folder is the folder above the source folder and above controls and utilities and containing setup.py</w:t>
+      </w:r>
+      <w:r>
+        <w:t xml:space="preserve">.  </w:t>
+      </w:r>
+      <w:r>
+        <w:t>Edit the setup.py file</w:t>
+      </w:r>
+      <w:r>
+        <w:t xml:space="preserve"> to</w:t>
+      </w:r>
+      <w:r>
+        <w:t xml:space="preserve"> update the version tag.  </w:t>
+      </w:r>
+      <w:r>
+        <w:t>C</w:t>
+      </w:r>
+      <w:r>
+        <w:t>heck the __init__.py version information and package requirements are consistent with development.</w:t>
+      </w:r>
+    </w:p>
+    <w:p>
+      <w:r>
+        <w:t>Run a command window as administrator.</w:t>
       </w:r>
     </w:p>
     <w:p>
       <w:r>
         <w:lastRenderedPageBreak/>
-        <w:t>Execute t</w:t>
-      </w:r>
-      <w:r>
-        <w:t>he source distribution build command</w:t>
-      </w:r>
-      <w:r>
-        <w:t xml:space="preserve"> in the top-level Alfano folder (above the s</w:t>
-      </w:r>
-      <w:r>
-        <w:t>ource</w:t>
-      </w:r>
+        <w:t xml:space="preserve">Execute the source distribution build command in the top-level Alfano folder (above the </w:t>
+      </w:r>
+      <w:proofErr w:type="spellStart"/>
+      <w:r>
+        <w:t>s</w:t>
+      </w:r>
+      <w:r>
+        <w:t>rc</w:t>
+      </w:r>
+      <w:proofErr w:type="spellEnd"/>
       <w:r>
         <w:t xml:space="preserve"> folder</w:t>
       </w:r>
       <w:r>
-        <w:t xml:space="preserve"> containing /controls and /utilities</w:t>
-      </w:r>
-      <w:r>
-        <w:t xml:space="preserve"> and containing setup.py</w:t>
-      </w:r>
-      <w:r>
-        <w:t>):</w:t>
+        <w:t>).</w:t>
       </w:r>
     </w:p>
     <w:p>
@@ -3659,143 +3667,7 @@
       </w:r>
       <w:proofErr w:type="spellEnd"/>
       <w:r>
-        <w:t xml:space="preserve"> --formats tar</w:t>
-      </w:r>
-      <w:r>
-        <w:t xml:space="preserve">  </w:t>
-      </w:r>
-    </w:p>
-    <w:p/>
-    <w:p>
-      <w:r>
-        <w:t xml:space="preserve">This will produce a tar file in the </w:t>
-      </w:r>
-      <w:proofErr w:type="spellStart"/>
-      <w:r>
-        <w:t>dist</w:t>
-      </w:r>
-      <w:proofErr w:type="spellEnd"/>
-      <w:r>
-        <w:t xml:space="preserve"> folder</w:t>
-      </w:r>
-      <w:r>
-        <w:t xml:space="preserve"> </w:t>
-      </w:r>
-      <w:r>
-        <w:t>(</w:t>
-      </w:r>
-      <w:proofErr w:type="spellStart"/>
-      <w:r>
-        <w:t>Winzip</w:t>
-      </w:r>
-      <w:proofErr w:type="spellEnd"/>
-      <w:r>
-        <w:t xml:space="preserve"> is </w:t>
-      </w:r>
-      <w:proofErr w:type="spellStart"/>
-      <w:proofErr w:type="gramStart"/>
-      <w:r>
-        <w:t>pissy</w:t>
-      </w:r>
-      <w:proofErr w:type="spellEnd"/>
-      <w:proofErr w:type="gramEnd"/>
-      <w:r>
-        <w:t xml:space="preserve">" about the </w:t>
-      </w:r>
-      <w:proofErr w:type="spellStart"/>
-      <w:r>
-        <w:t>gz</w:t>
-      </w:r>
-      <w:proofErr w:type="spellEnd"/>
-      <w:r>
-        <w:t xml:space="preserve"> format</w:t>
-      </w:r>
-      <w:r>
-        <w:t>, so we use tar</w:t>
-      </w:r>
-      <w:r>
-        <w:t>)</w:t>
-      </w:r>
-      <w:r>
-        <w:t>.</w:t>
-      </w:r>
-    </w:p>
-    <w:p>
-      <w:r>
-        <w:t xml:space="preserve">To </w:t>
-      </w:r>
-      <w:r>
-        <w:t>d</w:t>
-      </w:r>
-      <w:r>
-        <w:t>eploy</w:t>
-      </w:r>
-      <w:r>
-        <w:t xml:space="preserve"> Alfano</w:t>
-      </w:r>
-      <w:r>
-        <w:t xml:space="preserve"> </w:t>
-      </w:r>
-      <w:proofErr w:type="spellStart"/>
-      <w:r>
-        <w:t>upack</w:t>
-      </w:r>
-      <w:proofErr w:type="spellEnd"/>
-      <w:r>
-        <w:t xml:space="preserve"> the tar file under /dist</w:t>
-      </w:r>
-      <w:r>
-        <w:t>.</w:t>
-      </w:r>
-      <w:r>
-        <w:t xml:space="preserve"> </w:t>
-      </w:r>
-    </w:p>
-    <w:p>
-      <w:r>
-        <w:t xml:space="preserve">cd to </w:t>
-      </w:r>
-      <w:proofErr w:type="spellStart"/>
-      <w:r>
-        <w:t>dist</w:t>
-      </w:r>
-      <w:proofErr w:type="spellEnd"/>
-      <w:r>
-        <w:t>/</w:t>
-      </w:r>
-      <w:proofErr w:type="spellStart"/>
-      <w:r>
-        <w:t>alfano</w:t>
-      </w:r>
-      <w:proofErr w:type="spellEnd"/>
-      <w:r>
-        <w:t>-</w:t>
-      </w:r>
-      <w:r>
-        <w:t>&lt;version&gt;, where version matches the version in the top level setup.py.</w:t>
-      </w:r>
-    </w:p>
-    <w:p>
-      <w:r>
-        <w:t>Execute</w:t>
-      </w:r>
-      <w:r>
-        <w:t xml:space="preserve"> </w:t>
-      </w:r>
-      <w:r>
-        <w:t xml:space="preserve">the setup </w:t>
-      </w:r>
-      <w:r>
-        <w:t>command</w:t>
-      </w:r>
-      <w:r>
-        <w:t xml:space="preserve"> from the </w:t>
-      </w:r>
-      <w:r>
-        <w:t>top-level Alfano folder</w:t>
-      </w:r>
-      <w:r>
-        <w:t>:</w:t>
+        <w:t xml:space="preserve"> --formats tar  </w:t>
       </w:r>
     </w:p>
     <w:p>
@@ -3807,27 +3679,156 @@
         </w:numPr>
         <w:ind w:left="360"/>
       </w:pPr>
-      <w:r>
-        <w:t xml:space="preserve">setup </w:t>
-      </w:r>
+    </w:p>
+    <w:p>
+      <w:r>
+        <w:t xml:space="preserve">This will produce a tar file in the </w:t>
+      </w:r>
+      <w:proofErr w:type="spellStart"/>
+      <w:r>
+        <w:t>dist</w:t>
+      </w:r>
+      <w:proofErr w:type="spellEnd"/>
+      <w:r>
+        <w:t xml:space="preserve"> folder (</w:t>
+      </w:r>
+      <w:proofErr w:type="spellStart"/>
+      <w:r>
+        <w:t>Winzip</w:t>
+      </w:r>
+      <w:proofErr w:type="spellEnd"/>
+      <w:r>
+        <w:t xml:space="preserve"> is </w:t>
+      </w:r>
+      <w:proofErr w:type="spellStart"/>
       <w:proofErr w:type="gramStart"/>
       <w:r>
-        <w:t>install</w:t>
-      </w:r>
+        <w:t>pissy</w:t>
+      </w:r>
+      <w:proofErr w:type="spellEnd"/>
       <w:proofErr w:type="gramEnd"/>
+      <w:r>
+        <w:t xml:space="preserve">" about the </w:t>
+      </w:r>
+      <w:proofErr w:type="spellStart"/>
+      <w:r>
+        <w:t>gz</w:t>
+      </w:r>
+      <w:proofErr w:type="spellEnd"/>
+      <w:r>
+        <w:t xml:space="preserve"> format, so we use tar).</w:t>
+      </w:r>
+    </w:p>
+    <w:p>
+      <w:r>
+        <w:t>To deploy Alfano</w:t>
+      </w:r>
+      <w:r>
+        <w:t xml:space="preserve"> </w:t>
+      </w:r>
+      <w:proofErr w:type="spellStart"/>
+      <w:r>
+        <w:t>upack</w:t>
+      </w:r>
+      <w:proofErr w:type="spellEnd"/>
+      <w:r>
+        <w:t xml:space="preserve"> the tar file under /dist</w:t>
+      </w:r>
+      <w:r>
+        <w:t>.</w:t>
+      </w:r>
+      <w:r>
+        <w:t xml:space="preserve"> </w:t>
+      </w:r>
+    </w:p>
+    <w:p>
+      <w:r>
+        <w:t xml:space="preserve">cd to </w:t>
+      </w:r>
+      <w:proofErr w:type="spellStart"/>
+      <w:r>
+        <w:t>dist</w:t>
+      </w:r>
+      <w:proofErr w:type="spellEnd"/>
+      <w:r>
+        <w:t>/</w:t>
+      </w:r>
+      <w:proofErr w:type="spellStart"/>
+      <w:r>
+        <w:t>alfano</w:t>
+      </w:r>
+      <w:proofErr w:type="spellEnd"/>
+      <w:r>
+        <w:t>-</w:t>
+      </w:r>
+      <w:r>
+        <w:t>&lt;version&gt;, where version matches the version in the top level setup.py.</w:t>
+      </w:r>
+    </w:p>
+    <w:p>
+      <w:r>
+        <w:t>Execute</w:t>
+      </w:r>
+      <w:r>
+        <w:t xml:space="preserve"> </w:t>
+      </w:r>
+      <w:r>
+        <w:t xml:space="preserve">the setup </w:t>
+      </w:r>
+      <w:r>
+        <w:t>command</w:t>
+      </w:r>
+      <w:r>
+        <w:t xml:space="preserve"> from the </w:t>
+      </w:r>
+      <w:proofErr w:type="spellStart"/>
+      <w:r>
+        <w:t>dist</w:t>
+      </w:r>
+      <w:proofErr w:type="spellEnd"/>
+      <w:r>
+        <w:t>/</w:t>
+      </w:r>
+      <w:proofErr w:type="spellStart"/>
+      <w:r>
+        <w:t>alfano</w:t>
+      </w:r>
+      <w:proofErr w:type="spellEnd"/>
+      <w:r>
+        <w:t>-&lt;version&gt;</w:t>
+      </w:r>
+      <w:r>
+        <w:t xml:space="preserve"> folder.</w:t>
+      </w:r>
+    </w:p>
+    <w:p>
+      <w:pPr>
+        <w:pStyle w:val="Code"/>
+        <w:numPr>
+          <w:ilvl w:val="0"/>
+          <w:numId w:val="0"/>
+        </w:numPr>
+        <w:ind w:left="360"/>
+      </w:pPr>
+      <w:r>
+        <w:t xml:space="preserve">python </w:t>
+      </w:r>
+      <w:r>
+        <w:t>setup</w:t>
+      </w:r>
+      <w:r>
+        <w:t>.py</w:t>
+      </w:r>
+      <w:r>
+        <w:t xml:space="preserve"> install</w:t>
+      </w:r>
     </w:p>
     <w:p>
       <w:pPr>
         <w:pStyle w:val="Heading1"/>
       </w:pPr>
       <w:r>
-        <w:t xml:space="preserve">Install </w:t>
-      </w:r>
-      <w:r>
-        <w:t>Controls</w:t>
-      </w:r>
-      <w:r>
-        <w:t xml:space="preserve"> to GMAT</w:t>
+        <w:t>Install Controls to GMAT</w:t>
       </w:r>
     </w:p>
     <w:p>
@@ -3925,189 +3926,209 @@
       </w:r>
       <w:proofErr w:type="spellEnd"/>
       <w:r>
-        <w:t>-&lt;version&gt;</w:t>
+        <w:t>-&lt;version&gt;/</w:t>
+      </w:r>
+      <w:proofErr w:type="spellStart"/>
+      <w:r>
+        <w:t>alfano</w:t>
+      </w:r>
+      <w:proofErr w:type="spellEnd"/>
+      <w:r>
+        <w:t>/controls</w:t>
+      </w:r>
+      <w:r>
+        <w:t>”</w:t>
+      </w:r>
+      <w:r>
+        <w:t xml:space="preserve"> folder to </w:t>
+      </w:r>
+      <w:r>
+        <w:t>“~/</w:t>
+      </w:r>
+      <w:r>
+        <w:t>AppData</w:t>
       </w:r>
       <w:r>
         <w:t>/</w:t>
       </w:r>
+      <w:r>
+        <w:t>Local</w:t>
+      </w:r>
+      <w:r>
+        <w:t>/</w:t>
+      </w:r>
+      <w:r>
+        <w:t>GMAT</w:t>
+      </w:r>
+      <w:r>
+        <w:t>/</w:t>
+      </w:r>
+      <w:r>
+        <w:t>GMAT</w:t>
+      </w:r>
+      <w:r>
+        <w:t>/</w:t>
+      </w:r>
       <w:proofErr w:type="spellStart"/>
       <w:r>
+        <w:t>userfunctions</w:t>
+      </w:r>
+      <w:proofErr w:type="spellEnd"/>
+      <w:r>
+        <w:t>/</w:t>
+      </w:r>
+      <w:r>
+        <w:t>python</w:t>
+      </w:r>
+      <w:r>
+        <w:t xml:space="preserve">”.  </w:t>
+      </w:r>
+    </w:p>
+    <w:p>
+      <w:r>
+        <w:t>It is important that the version of the control files copied to “GMAT/</w:t>
+      </w:r>
+      <w:proofErr w:type="spellStart"/>
+      <w:r>
+        <w:t>userfunctions</w:t>
+      </w:r>
+      <w:proofErr w:type="spellEnd"/>
+      <w:r>
+        <w:t>/python” should match the version of AlfanoLib.py in “</w:t>
+      </w:r>
+      <w:proofErr w:type="spellStart"/>
+      <w:r>
         <w:t>alfano</w:t>
       </w:r>
       <w:proofErr w:type="spellEnd"/>
       <w:r>
-        <w:t>/controls</w:t>
-      </w:r>
-      <w:r>
-        <w:t>”</w:t>
-      </w:r>
-      <w:r>
-        <w:t xml:space="preserve"> folder to </w:t>
-      </w:r>
-      <w:r>
-        <w:t>“~/</w:t>
-      </w:r>
-      <w:r>
-        <w:t>AppData</w:t>
-      </w:r>
-      <w:r>
-        <w:t>/</w:t>
-      </w:r>
-      <w:r>
-        <w:t>Local</w:t>
-      </w:r>
-      <w:r>
-        <w:t>/</w:t>
-      </w:r>
-      <w:r>
-        <w:t>GMAT</w:t>
-      </w:r>
-      <w:r>
-        <w:t>/</w:t>
-      </w:r>
-      <w:r>
-        <w:t>GMAT</w:t>
-      </w:r>
-      <w:r>
-        <w:t>/</w:t>
+        <w:t>/site-packages/utilities”.  By always copying the controls files from the “site-packages/</w:t>
       </w:r>
       <w:proofErr w:type="spellStart"/>
       <w:r>
+        <w:t>alfano</w:t>
+      </w:r>
+      <w:proofErr w:type="spellEnd"/>
+      <w:r>
+        <w:t>/utilities” package, this constraint will be enforced.</w:t>
+      </w:r>
+    </w:p>
+    <w:p>
+      <w:pPr>
+        <w:pStyle w:val="Heading2"/>
+      </w:pPr>
+      <w:r>
+        <w:t xml:space="preserve">Generate </w:t>
+      </w:r>
+      <w:proofErr w:type="spellStart"/>
+      <w:r>
+        <w:t>Controls.json</w:t>
+      </w:r>
+      <w:proofErr w:type="spellEnd"/>
+    </w:p>
+    <w:p>
+      <w:proofErr w:type="spellStart"/>
+      <w:r>
+        <w:t>Controls.json</w:t>
+      </w:r>
+      <w:proofErr w:type="spellEnd"/>
+      <w:r>
+        <w:t xml:space="preserve"> contains the computed Alfano costate values associated with vectors of the control variable using </w:t>
+      </w:r>
+      <w:proofErr w:type="spellStart"/>
+      <w:r>
+        <w:t>key:value</w:t>
+      </w:r>
+      <w:proofErr w:type="spellEnd"/>
+      <w:r>
+        <w:t xml:space="preserve"> dictionary format, ordered by increments of orbit ratio.  The control variable (cv) is used to compute the yaw thrust vector as a function of spacecraft Argument of Latitude.  This file MUST BE NEWLY GENERATED for each new build of </w:t>
+      </w:r>
+      <w:proofErr w:type="spellStart"/>
+      <w:r>
+        <w:t>AlfanoLib</w:t>
+      </w:r>
+      <w:proofErr w:type="spellEnd"/>
+      <w:r>
+        <w:t>.  If it is not rebuilt, the dictionary key from the file will not match the computation of costates during the initialization of YawAngles.py.  GMAT will silently crash.</w:t>
+      </w:r>
+    </w:p>
+    <w:p>
+      <w:r>
+        <w:t>Once the controls are copied into the “GMAT/</w:t>
+      </w:r>
+      <w:proofErr w:type="spellStart"/>
+      <w:r>
         <w:t>userfunctions</w:t>
       </w:r>
       <w:proofErr w:type="spellEnd"/>
       <w:r>
-        <w:t>/</w:t>
-      </w:r>
-      <w:r>
-        <w:t>python</w:t>
-      </w:r>
-      <w:r>
-        <w:t xml:space="preserve">”.  </w:t>
-      </w:r>
-    </w:p>
-    <w:p>
-      <w:r>
-        <w:t>It is important that the version of the control files copied to “GMAT/</w:t>
+        <w:t xml:space="preserve">/python folder”, the </w:t>
       </w:r>
       <w:proofErr w:type="spellStart"/>
       <w:r>
-        <w:t>userfunctions</w:t>
+        <w:t>Controls.json</w:t>
       </w:r>
       <w:proofErr w:type="spellEnd"/>
       <w:r>
-        <w:t>/python” should match the version of AlfanoLib.py in “</w:t>
-      </w:r>
+        <w:t xml:space="preserve"> file is generated with the GenerateControlTable.py”. </w:t>
+      </w:r>
+    </w:p>
+    <w:p>
+      <w:r>
+        <w:t>GenerateControlTable.py will also output an Excel workbook containing the same data as the JSON file, this is easier to read and can be used to identify the costate values.</w:t>
+      </w:r>
+    </w:p>
+    <w:p>
       <w:proofErr w:type="spellStart"/>
       <w:r>
-        <w:t>alfano</w:t>
+        <w:t>PyQT</w:t>
       </w:r>
       <w:proofErr w:type="spellEnd"/>
       <w:r>
-        <w:t>/site-packages/utilities”.  By always copying the controls files from the “site-packages/</w:t>
+        <w:t xml:space="preserve"> file dialog is used to allow the user to place these files to a chosen path.  It is necessary for YawAngles.py to find the exact JSON file that GenerateControlTables.py writes.  The workbook is only used for engineering review.  In order to ensure that YawAngles.py can find the controls file, an interface agreement between the two python procedures is that the path string which describes the location of the controls file is written to a file named “</w:t>
       </w:r>
       <w:proofErr w:type="spellStart"/>
       <w:r>
-        <w:t>alfano</w:t>
+        <w:t>SavedJsonPath</w:t>
       </w:r>
       <w:proofErr w:type="spellEnd"/>
       <w:r>
-        <w:t>/utilities” package, this constraint will be enforced.</w:t>
-      </w:r>
-    </w:p>
-    <w:p>
-      <w:pPr>
-        <w:pStyle w:val="Heading2"/>
-      </w:pPr>
-      <w:r>
-        <w:t xml:space="preserve">Generate </w:t>
+        <w:t>” in the current working directory.</w:t>
+      </w:r>
+    </w:p>
+    <w:p>
+      <w:r>
+        <w:lastRenderedPageBreak/>
+        <w:t xml:space="preserve">To emphasize, it is necessary for YawAngles.py to read its control data from the file created by GenerateControlTable.py using the exact same build of </w:t>
       </w:r>
       <w:proofErr w:type="spellStart"/>
       <w:r>
-        <w:t>Controls.json</w:t>
+        <w:t>AlfanoLib</w:t>
       </w:r>
       <w:proofErr w:type="spellEnd"/>
-    </w:p>
-    <w:p>
+      <w:r>
+        <w:t xml:space="preserve"> between them.  GenerateControlTable.py must be executed anytime </w:t>
+      </w:r>
       <w:proofErr w:type="spellStart"/>
       <w:r>
-        <w:t>Controls.json</w:t>
+        <w:t>AlfanoLib</w:t>
       </w:r>
       <w:proofErr w:type="spellEnd"/>
       <w:r>
-        <w:t xml:space="preserve"> contains the computed Alfano costate values associated with vectors of the control variable using </w:t>
+        <w:t xml:space="preserve"> is updated.</w:t>
+      </w:r>
+    </w:p>
+    <w:p>
+      <w:r>
+        <w:t xml:space="preserve">Under Windows 10, If the control table does not match the </w:t>
       </w:r>
       <w:proofErr w:type="spellStart"/>
       <w:r>
-        <w:t>key:value</w:t>
+        <w:t>AlfanoLib</w:t>
       </w:r>
       <w:proofErr w:type="spellEnd"/>
       <w:r>
-        <w:t xml:space="preserve"> dictionary format, ordered by increments of orbit ratio.  The control variable (cv) is used to compute the yaw thrust vector as a function of spacecraft Argument of Latitude.</w:t>
-      </w:r>
-      <w:r>
-        <w:t xml:space="preserve">  This file MUST BE NEWLY GENERATED for each new build of </w:t>
-      </w:r>
-      <w:proofErr w:type="spellStart"/>
-      <w:r>
-        <w:t>AlfanoLib</w:t>
-      </w:r>
-      <w:proofErr w:type="spellEnd"/>
-      <w:r>
-        <w:t>.  If it is not rebuilt, the dictionary key from the file will not match the computation of costates during the initialization of YawAngles.py.  GMAT will silently crash.</w:t>
-      </w:r>
-    </w:p>
-    <w:p>
-      <w:r>
-        <w:t>Once the controls are copied into the “GMAT/</w:t>
-      </w:r>
-      <w:proofErr w:type="spellStart"/>
-      <w:r>
-        <w:t>userfunctions</w:t>
-      </w:r>
-      <w:proofErr w:type="spellEnd"/>
-      <w:r>
-        <w:t xml:space="preserve">/python folder”, the </w:t>
-      </w:r>
-      <w:proofErr w:type="spellStart"/>
-      <w:r>
-        <w:t>Controls.json</w:t>
-      </w:r>
-      <w:proofErr w:type="spellEnd"/>
-      <w:r>
-        <w:t xml:space="preserve"> file is generated with the GenerateControlTable.py, also copied to the “GMAT/</w:t>
-      </w:r>
-      <w:proofErr w:type="spellStart"/>
-      <w:r>
-        <w:t>userfunctions</w:t>
-      </w:r>
-      <w:proofErr w:type="spellEnd"/>
-      <w:r>
-        <w:t xml:space="preserve">/python folder”. </w:t>
-      </w:r>
-    </w:p>
-    <w:p>
-      <w:r>
-        <w:t>GenerateControlTable.py will also output an Excel workbook containing the same data as the JSON file, this is easier to read and can be used to identify the costate values.</w:t>
-      </w:r>
-    </w:p>
-    <w:p>
-      <w:r>
-        <w:t xml:space="preserve">Under Windows 10, </w:t>
-      </w:r>
-      <w:r>
-        <w:t xml:space="preserve">If the control table does not match the </w:t>
-      </w:r>
-      <w:proofErr w:type="spellStart"/>
-      <w:r>
-        <w:t>AlfanoLib</w:t>
-      </w:r>
-      <w:proofErr w:type="spellEnd"/>
-      <w:r>
-        <w:t xml:space="preserve"> computation</w:t>
-      </w:r>
-      <w:r>
-        <w:t>, t</w:t>
+        <w:t xml:space="preserve"> computation, t</w:t>
       </w:r>
       <w:r>
         <w:t xml:space="preserve">he signature of this problem can be seen </w:t>
@@ -4155,13 +4176,7 @@
         <w:pStyle w:val="Code"/>
       </w:pPr>
       <w:r>
-        <w:t xml:space="preserve">  File "c:\Users\</w:t>
-      </w:r>
-      <w:r>
-        <w:t>&lt;user&gt;</w:t>
-      </w:r>
-      <w:r>
-        <w:t xml:space="preserve">\AppData\Local\GMAT\GMAT\userfunctions\python\YawAngles.py", line 266, in </w:t>
+        <w:t xml:space="preserve">  File "c:\Users\&lt;user&gt;\AppData\Local\GMAT\GMAT\userfunctions\python\YawAngles.py", line 266, in </w:t>
       </w:r>
       <w:proofErr w:type="spellStart"/>
       <w:r>
@@ -5962,6 +5977,7 @@
     <w:lsdException w:name="HTML Sample" w:semiHidden="1" w:unhideWhenUsed="1"/>
     <w:lsdException w:name="HTML Typewriter" w:semiHidden="1" w:unhideWhenUsed="1"/>
     <w:lsdException w:name="HTML Variable" w:semiHidden="1" w:unhideWhenUsed="1"/>
+    <w:lsdException w:name="Normal Table" w:semiHidden="1" w:unhideWhenUsed="1"/>
     <w:lsdException w:name="annotation subject" w:semiHidden="1" w:unhideWhenUsed="1"/>
     <w:lsdException w:name="No List" w:semiHidden="1" w:unhideWhenUsed="1"/>
     <w:lsdException w:name="Outline List 1" w:semiHidden="1" w:unhideWhenUsed="1"/>
@@ -6004,8 +6020,11 @@
     <w:lsdException w:name="Table Contemporary" w:semiHidden="1" w:unhideWhenUsed="1"/>
     <w:lsdException w:name="Table Elegant" w:semiHidden="1" w:unhideWhenUsed="1"/>
     <w:lsdException w:name="Table Professional" w:semiHidden="1" w:unhideWhenUsed="1"/>
+    <w:lsdException w:name="Table Subtle 1" w:semiHidden="1" w:unhideWhenUsed="1"/>
     <w:lsdException w:name="Table Subtle 2" w:semiHidden="1" w:unhideWhenUsed="1"/>
     <w:lsdException w:name="Table Web 1" w:semiHidden="1" w:unhideWhenUsed="1"/>
+    <w:lsdException w:name="Table Web 2" w:semiHidden="1" w:unhideWhenUsed="1"/>
+    <w:lsdException w:name="Table Web 3" w:semiHidden="1" w:unhideWhenUsed="1"/>
     <w:lsdException w:name="Balloon Text" w:semiHidden="1" w:unhideWhenUsed="1"/>
     <w:lsdException w:name="Table Grid" w:uiPriority="39"/>
     <w:lsdException w:name="Table Theme" w:semiHidden="1" w:unhideWhenUsed="1"/>

</xml_diff>